<commit_message>
More of Diversion Working.
</commit_message>
<xml_diff>
--- a/resources/Saved/21TRD09386_Diversion Judgment Entry.docx
+++ b/resources/Saved/21TRD09386_Diversion Judgment Entry.docx
@@ -484,6 +484,7 @@
         <w:jc w:val="center"/>
         <w:rPr>
           <w:rFonts w:ascii="Palatino Linotype" w:hAnsi="Palatino Linotype"/>
+          <w:bCs/>
           <w:sz w:val="20"/>
           <w:szCs w:val="20"/>
         </w:rPr>
@@ -497,7 +498,40 @@
           <w:szCs w:val="20"/>
           <w:u w:val="single"/>
         </w:rPr>
-        <w:t>FINAL JUDGMENT ENTRY</w:t>
+        <w:t>MAGISTRATE</w:t>
+      </w:r>
+      <w:r>
+        <w:rPr>
+          <w:rFonts w:ascii="Palatino Linotype" w:hAnsi="Palatino Linotype"/>
+          <w:b/>
+          <w:bCs/>
+          <w:sz w:val="20"/>
+          <w:szCs w:val="20"/>
+          <w:u w:val="single"/>
+        </w:rPr>
+        <w:t>’S</w:t>
+      </w:r>
+      <w:r>
+        <w:rPr>
+          <w:rFonts w:ascii="Palatino Linotype" w:hAnsi="Palatino Linotype"/>
+          <w:b/>
+          <w:bCs/>
+          <w:sz w:val="20"/>
+          <w:szCs w:val="20"/>
+          <w:u w:val="single"/>
+        </w:rPr>
+        <w:t xml:space="preserve"> </w:t>
+      </w:r>
+      <w:r>
+        <w:rPr>
+          <w:rFonts w:ascii="Palatino Linotype" w:hAnsi="Palatino Linotype"/>
+          <w:b/>
+          <w:bCs/>
+          <w:sz w:val="20"/>
+          <w:szCs w:val="20"/>
+          <w:u w:val="single"/>
+        </w:rPr>
+        <w:t>DECISION</w:t>
       </w:r>
     </w:p>
     <w:p>
@@ -1226,7 +1260,7 @@
                 <w:sz w:val="20"/>
                 <w:szCs w:val="20"/>
               </w:rPr>
-              <w:t xml:space="preserve">None</w:t>
+              <w:t xml:space="preserve">No Contest</w:t>
             </w:r>
           </w:p>
         </w:tc>
@@ -1264,7 +1298,7 @@
                 <w:sz w:val="20"/>
                 <w:szCs w:val="20"/>
               </w:rPr>
-              <w:t xml:space="preserve">None</w:t>
+              <w:t xml:space="preserve">No Contest</w:t>
             </w:r>
           </w:p>
         </w:tc>
@@ -1345,7 +1379,7 @@
                 <w:sz w:val="20"/>
                 <w:szCs w:val="20"/>
               </w:rPr>
-              <w:t xml:space="preserve">None</w:t>
+              <w:t xml:space="preserve">Guilty</w:t>
             </w:r>
           </w:p>
         </w:tc>
@@ -1383,7 +1417,7 @@
                 <w:sz w:val="20"/>
                 <w:szCs w:val="20"/>
               </w:rPr>
-              <w:t xml:space="preserve">None</w:t>
+              <w:t xml:space="preserve">Guilty</w:t>
             </w:r>
           </w:p>
         </w:tc>
@@ -1464,7 +1498,7 @@
                 <w:sz w:val="20"/>
                 <w:szCs w:val="20"/>
               </w:rPr>
-              <w:t xml:space="preserve">None</w:t>
+              <w:t xml:space="preserve">$ 50</w:t>
             </w:r>
           </w:p>
         </w:tc>
@@ -1502,7 +1536,7 @@
                 <w:sz w:val="20"/>
                 <w:szCs w:val="20"/>
               </w:rPr>
-              <w:t xml:space="preserve">None</w:t>
+              <w:t xml:space="preserve">$ 0</w:t>
             </w:r>
           </w:p>
         </w:tc>
@@ -1603,7 +1637,7 @@
                 <w:sz w:val="20"/>
                 <w:szCs w:val="20"/>
               </w:rPr>
-              <w:t xml:space="preserve">None</w:t>
+              <w:t xml:space="preserve">$ 0</w:t>
             </w:r>
           </w:p>
         </w:tc>
@@ -1641,7 +1675,7 @@
                 <w:sz w:val="20"/>
                 <w:szCs w:val="20"/>
               </w:rPr>
-              <w:t xml:space="preserve">None</w:t>
+              <w:t xml:space="preserve">$ 0</w:t>
             </w:r>
           </w:p>
         </w:tc>
@@ -1722,7 +1756,7 @@
                 <w:sz w:val="20"/>
                 <w:szCs w:val="20"/>
               </w:rPr>
-              <w:t xml:space="preserve">None</w:t>
+              <w:t xml:space="preserve">5</w:t>
             </w:r>
           </w:p>
         </w:tc>
@@ -2060,70 +2094,6 @@
           <w:szCs w:val="20"/>
         </w:rPr>
         <w:t xml:space="preserve"/>
-        <w:br/>
-        <w:t xml:space="preserve"/>
-      </w:r>
-    </w:p>
-    <w:p>
-      <w:pPr>
-        <w:jc w:val="both"/>
-        <w:rPr>
-          <w:rFonts w:ascii="Palatino Linotype" w:hAnsi="Palatino Linotype"/>
-          <w:sz w:val="20"/>
-          <w:szCs w:val="20"/>
-        </w:rPr>
-      </w:pPr>
-      <w:r>
-        <w:rPr>
-          <w:rFonts w:ascii="Palatino Linotype" w:hAnsi="Palatino Linotype"/>
-          <w:b/>
-          <w:bCs/>
-          <w:sz w:val="20"/>
-          <w:szCs w:val="20"/>
-        </w:rPr>
-        <w:t xml:space="preserve">Proof of Financial Responsibility.  </w:t>
-      </w:r>
-      <w:r>
-        <w:rPr>
-          <w:rFonts w:ascii="Palatino Linotype" w:hAnsi="Palatino Linotype"/>
-          <w:bCs/>
-          <w:sz w:val="20"/>
-          <w:szCs w:val="20"/>
-        </w:rPr>
-        <w:t xml:space="preserve"> </w:t>
-      </w:r>
-      <w:r>
-        <w:rPr>
-          <w:rFonts w:ascii="Palatino Linotype" w:hAnsi="Palatino Linotype"/>
-          <w:sz w:val="20"/>
-          <w:szCs w:val="20"/>
-        </w:rPr>
-        <w:t xml:space="preserve">The Defendant showed proof of financial responsibility at the time of the offense.</w:t>
-      </w:r>
-      <w:r>
-        <w:rPr>
-          <w:rFonts w:ascii="Palatino Linotype" w:hAnsi="Palatino Linotype"/>
-          <w:bCs/>
-          <w:sz w:val="20"/>
-          <w:szCs w:val="20"/>
-        </w:rPr>
-        <w:t xml:space="preserve"/>
-      </w:r>
-      <w:r>
-        <w:rPr>
-          <w:rFonts w:ascii="Palatino Linotype" w:hAnsi="Palatino Linotype"/>
-          <w:sz w:val="20"/>
-          <w:szCs w:val="20"/>
-        </w:rPr>
-        <w:t xml:space="preserve"/>
-      </w:r>
-      <w:r>
-        <w:rPr>
-          <w:rFonts w:ascii="Palatino Linotype" w:hAnsi="Palatino Linotype"/>
-          <w:sz w:val="20"/>
-          <w:szCs w:val="20"/>
-        </w:rPr>
-        <w:t xml:space="preserve"/>
       </w:r>
     </w:p>
     <w:p>
@@ -2268,7 +2238,7 @@
           <w:sz w:val="20"/>
           <w:szCs w:val="20"/>
         </w:rPr>
-        <w:t xml:space="preserve">Judge</w:t>
+        <w:t xml:space="preserve">Magistrate</w:t>
       </w:r>
       <w:r>
         <w:rPr>
@@ -2284,7 +2254,7 @@
           <w:sz w:val="20"/>
           <w:szCs w:val="20"/>
         </w:rPr>
-        <w:t xml:space="preserve">Marianne</w:t>
+        <w:t xml:space="preserve">Amanda</w:t>
       </w:r>
       <w:r>
         <w:rPr>
@@ -2300,7 +2270,7 @@
           <w:sz w:val="20"/>
           <w:szCs w:val="20"/>
         </w:rPr>
-        <w:t xml:space="preserve">Hemmeter</w:t>
+        <w:t xml:space="preserve">Bunner</w:t>
       </w:r>
     </w:p>
     <w:p>
@@ -2320,6 +2290,106 @@
         <w:rPr>
           <w:rFonts w:ascii="Palatino Linotype" w:hAnsi="Palatino Linotype"/>
           <w:bCs/>
+          <w:sz w:val="20"/>
+          <w:szCs w:val="20"/>
+        </w:rPr>
+      </w:pPr>
+      <w:r>
+        <w:rPr>
+          <w:rFonts w:ascii="Palatino Linotype" w:hAnsi="Palatino Linotype"/>
+          <w:sz w:val="20"/>
+          <w:szCs w:val="20"/>
+        </w:rPr>
+        <w:t xml:space="preserve"/>
+      </w:r>
+    </w:p>
+    <w:p>
+      <w:pPr>
+        <w:tabs>
+          <w:tab w:val="center" w:pos="4680"/>
+        </w:tabs>
+        <w:jc w:val="both"/>
+        <w:rPr>
+          <w:rFonts w:ascii="Palatino Linotype" w:hAnsi="Palatino Linotype"/>
+          <w:b/>
+          <w:bCs/>
+          <w:i/>
+          <w:sz w:val="19"/>
+          <w:szCs w:val="19"/>
+        </w:rPr>
+      </w:pPr>
+      <w:r>
+        <w:rPr>
+          <w:rFonts w:ascii="Palatino Linotype" w:hAnsi="Palatino Linotype"/>
+          <w:b/>
+          <w:bCs/>
+          <w:i/>
+          <w:sz w:val="19"/>
+          <w:szCs w:val="19"/>
+        </w:rPr>
+        <w:t xml:space="preserve">Pursuant to Criminal Rule 19(D) and Traffic Rule 14, written objections to this magistrate’s decision must be filed within </w:t>
+      </w:r>
+      <w:r>
+        <w:rPr>
+          <w:rFonts w:ascii="Palatino Linotype" w:hAnsi="Palatino Linotype"/>
+          <w:b/>
+          <w:bCs/>
+          <w:i/>
+          <w:sz w:val="19"/>
+          <w:szCs w:val="19"/>
+        </w:rPr>
+        <w:t>14</w:t>
+      </w:r>
+      <w:r>
+        <w:rPr>
+          <w:rFonts w:ascii="Palatino Linotype" w:hAnsi="Palatino Linotype"/>
+          <w:b/>
+          <w:bCs/>
+          <w:i/>
+          <w:sz w:val="19"/>
+          <w:szCs w:val="19"/>
+        </w:rPr>
+        <w:t xml:space="preserve"> days of the filing of this decision. Any objections must state with specificity the grounds of the objections. </w:t>
+      </w:r>
+      <w:r>
+        <w:rPr>
+          <w:rFonts w:ascii="Palatino Linotype" w:hAnsi="Palatino Linotype"/>
+          <w:b/>
+          <w:bCs/>
+          <w:i/>
+          <w:sz w:val="19"/>
+          <w:szCs w:val="19"/>
+        </w:rPr>
+        <w:t xml:space="preserve">A party shall not assign as error on appeal the court’s adoption of this decision unless the party timely </w:t>
+      </w:r>
+      <w:r>
+        <w:rPr>
+          <w:rFonts w:ascii="Palatino Linotype" w:hAnsi="Palatino Linotype"/>
+          <w:b/>
+          <w:bCs/>
+          <w:i/>
+          <w:sz w:val="19"/>
+          <w:szCs w:val="19"/>
+        </w:rPr>
+        <w:t>files objections.</w:t>
+      </w:r>
+    </w:p>
+    <w:p>
+      <w:pPr>
+        <w:tabs>
+          <w:tab w:val="left" w:pos="-1080"/>
+          <w:tab w:val="left" w:pos="-720"/>
+          <w:tab w:val="left" w:pos="0"/>
+          <w:tab w:val="left" w:pos="720"/>
+          <w:tab w:val="left" w:pos="1440"/>
+          <w:tab w:val="left" w:pos="2160"/>
+          <w:tab w:val="left" w:pos="2880"/>
+          <w:tab w:val="left" w:pos="3600"/>
+          <w:tab w:val="left" w:pos="4320"/>
+          <w:tab w:val="left" w:pos="4680"/>
+        </w:tabs>
+        <w:rPr>
+          <w:rFonts w:ascii="Palatino Linotype" w:hAnsi="Palatino Linotype"/>
           <w:sz w:val="20"/>
           <w:szCs w:val="20"/>
         </w:rPr>
@@ -2723,7 +2793,15 @@
                 <w:sz w:val="20"/>
                 <w:szCs w:val="20"/>
               </w:rPr>
-              <w:t xml:space="preserve">Final Judgment Entry 21TRD09386</w:t>
+              <w:t xml:space="preserve">Magistrate Decision</w:t>
+            </w:r>
+            <w:r>
+              <w:rPr>
+                <w:rFonts w:ascii="Palatino Linotype" w:hAnsi="Palatino Linotype"/>
+                <w:sz w:val="20"/>
+                <w:szCs w:val="20"/>
+              </w:rPr>
+              <w:t xml:space="preserve"> 21TRD09386</w:t>
             </w:r>
           </w:p>
         </w:sdtContent>

</xml_diff>

<commit_message>
Diversion Program Name working for entry.
</commit_message>
<xml_diff>
--- a/resources/Saved/21TRD09386_Diversion Judgment Entry.docx
+++ b/resources/Saved/21TRD09386_Diversion Judgment Entry.docx
@@ -484,7 +484,6 @@
         <w:jc w:val="center"/>
         <w:rPr>
           <w:rFonts w:ascii="Palatino Linotype" w:hAnsi="Palatino Linotype"/>
-          <w:bCs/>
           <w:sz w:val="20"/>
           <w:szCs w:val="20"/>
         </w:rPr>
@@ -498,40 +497,7 @@
           <w:szCs w:val="20"/>
           <w:u w:val="single"/>
         </w:rPr>
-        <w:t>MAGISTRATE</w:t>
-      </w:r>
-      <w:r>
-        <w:rPr>
-          <w:rFonts w:ascii="Palatino Linotype" w:hAnsi="Palatino Linotype"/>
-          <w:b/>
-          <w:bCs/>
-          <w:sz w:val="20"/>
-          <w:szCs w:val="20"/>
-          <w:u w:val="single"/>
-        </w:rPr>
-        <w:t>’S</w:t>
-      </w:r>
-      <w:r>
-        <w:rPr>
-          <w:rFonts w:ascii="Palatino Linotype" w:hAnsi="Palatino Linotype"/>
-          <w:b/>
-          <w:bCs/>
-          <w:sz w:val="20"/>
-          <w:szCs w:val="20"/>
-          <w:u w:val="single"/>
-        </w:rPr>
-        <w:t xml:space="preserve"> </w:t>
-      </w:r>
-      <w:r>
-        <w:rPr>
-          <w:rFonts w:ascii="Palatino Linotype" w:hAnsi="Palatino Linotype"/>
-          <w:b/>
-          <w:bCs/>
-          <w:sz w:val="20"/>
-          <w:szCs w:val="20"/>
-          <w:u w:val="single"/>
-        </w:rPr>
-        <w:t>DECISION</w:t>
+        <w:t>FINAL JUDGMENT ENTRY</w:t>
       </w:r>
     </w:p>
     <w:p>
@@ -805,6 +771,180 @@
           <w:szCs w:val="20"/>
         </w:rPr>
       </w:pPr>
+      <w:r>
+        <w:rPr>
+          <w:rFonts w:ascii="Palatino Linotype" w:hAnsi="Palatino Linotype"/>
+          <w:sz w:val="20"/>
+          <w:szCs w:val="20"/>
+        </w:rPr>
+        <w:t xml:space="preserve"/>
+      </w:r>
+      <w:r>
+        <w:rPr>
+          <w:rFonts w:ascii="Palatino Linotype" w:hAnsi="Palatino Linotype"/>
+          <w:sz w:val="20"/>
+          <w:szCs w:val="20"/>
+        </w:rPr>
+        <w:t xml:space="preserve"/>
+        <w:br/>
+        <w:t xml:space="preserve"/>
+      </w:r>
+      <w:r>
+        <w:rPr>
+          <w:rFonts w:ascii="Palatino Linotype" w:hAnsi="Palatino Linotype"/>
+          <w:b/>
+          <w:sz w:val="20"/>
+          <w:szCs w:val="20"/>
+        </w:rPr>
+        <w:t xml:space="preserve">Diversion. </w:t>
+      </w:r>
+      <w:r>
+        <w:rPr>
+          <w:rFonts w:ascii="Palatino Linotype" w:hAnsi="Palatino Linotype"/>
+          <w:b/>
+          <w:sz w:val="20"/>
+          <w:szCs w:val="20"/>
+        </w:rPr>
+        <w:t xml:space="preserve"> </w:t>
+      </w:r>
+      <w:r>
+        <w:rPr>
+          <w:rFonts w:ascii="Palatino Linotype" w:hAnsi="Palatino Linotype"/>
+          <w:sz w:val="20"/>
+          <w:szCs w:val="20"/>
+        </w:rPr>
+        <w:t xml:space="preserve">Defendant is eligible for the Marijuana Diversion Program. The Defendant’s plea and the Court’s findings are set forth in the chart below. The sentence, including any fines, costs and jail days, is SUSPENDED pending Defendant’s completion of the </w:t>
+      </w:r>
+      <w:r>
+        <w:rPr>
+          <w:rFonts w:ascii="Palatino Linotype" w:hAnsi="Palatino Linotype"/>
+          <w:sz w:val="20"/>
+          <w:szCs w:val="20"/>
+        </w:rPr>
+        <w:t xml:space="preserve">Marijuana Diversion Program</w:t>
+      </w:r>
+      <w:r>
+        <w:rPr>
+          <w:rFonts w:ascii="Palatino Linotype" w:hAnsi="Palatino Linotype"/>
+          <w:sz w:val="20"/>
+          <w:szCs w:val="20"/>
+        </w:rPr>
+        <w:t xml:space="preserve">. Should Defendant fail to complete the terms of the </w:t>
+      </w:r>
+      <w:r>
+        <w:rPr>
+          <w:rFonts w:ascii="Palatino Linotype" w:hAnsi="Palatino Linotype"/>
+          <w:sz w:val="20"/>
+          <w:szCs w:val="20"/>
+        </w:rPr>
+        <w:t xml:space="preserve">Marijuana Diversion Program</w:t>
+      </w:r>
+      <w:r>
+        <w:rPr>
+          <w:rFonts w:ascii="Palatino Linotype" w:hAnsi="Palatino Linotype"/>
+          <w:sz w:val="20"/>
+          <w:szCs w:val="20"/>
+        </w:rPr>
+        <w:t>, the sentence shall apply</w:t>
+      </w:r>
+      <w:r>
+        <w:rPr>
+          <w:rFonts w:ascii="Palatino Linotype" w:hAnsi="Palatino Linotype"/>
+          <w:sz w:val="20"/>
+          <w:szCs w:val="20"/>
+        </w:rPr>
+        <w:t>,</w:t>
+      </w:r>
+      <w:r>
+        <w:rPr>
+          <w:rFonts w:ascii="Palatino Linotype" w:hAnsi="Palatino Linotype"/>
+          <w:sz w:val="20"/>
+          <w:szCs w:val="20"/>
+        </w:rPr>
+        <w:t xml:space="preserve"> and Defendant shall pay fines </w:t>
+      </w:r>
+      <w:r>
+        <w:rPr>
+          <w:rFonts w:ascii="Palatino Linotype" w:hAnsi="Palatino Linotype"/>
+          <w:sz w:val="20"/>
+          <w:szCs w:val="20"/>
+        </w:rPr>
+        <w:t xml:space="preserve">and court costs </w:t>
+      </w:r>
+      <w:r>
+        <w:rPr>
+          <w:rFonts w:ascii="Palatino Linotype" w:hAnsi="Palatino Linotype"/>
+          <w:sz w:val="20"/>
+          <w:szCs w:val="20"/>
+        </w:rPr>
+        <w:t xml:space="preserve">by June 14, 2022</w:t>
+      </w:r>
+      <w:r>
+        <w:rPr>
+          <w:rFonts w:ascii="Palatino Linotype" w:hAnsi="Palatino Linotype"/>
+          <w:sz w:val="20"/>
+          <w:szCs w:val="20"/>
+        </w:rPr>
+        <w:t xml:space="preserve"/>
+      </w:r>
+      <w:r>
+        <w:rPr>
+          <w:rFonts w:ascii="Palatino Linotype" w:hAnsi="Palatino Linotype"/>
+          <w:sz w:val="20"/>
+          <w:szCs w:val="20"/>
+        </w:rPr>
+        <w:t xml:space="preserve">, </w:t>
+      </w:r>
+      <w:r>
+        <w:rPr>
+          <w:rFonts w:ascii="Palatino Linotype" w:hAnsi="Palatino Linotype"/>
+          <w:sz w:val="20"/>
+          <w:szCs w:val="20"/>
+        </w:rPr>
+        <w:t xml:space="preserve">and shall report to jail on June 17, 2022</w:t>
+      </w:r>
+      <w:r>
+        <w:rPr>
+          <w:rFonts w:ascii="Palatino Linotype" w:hAnsi="Palatino Linotype"/>
+          <w:sz w:val="20"/>
+          <w:szCs w:val="20"/>
+        </w:rPr>
+        <w:t>,</w:t>
+      </w:r>
+      <w:r>
+        <w:rPr>
+          <w:rFonts w:ascii="Palatino Linotype" w:hAnsi="Palatino Linotype"/>
+          <w:sz w:val="20"/>
+          <w:szCs w:val="20"/>
+        </w:rPr>
+        <w:t xml:space="preserve"> at 7:00 p.m</w:t>
+      </w:r>
+      <w:r>
+        <w:rPr>
+          <w:rFonts w:ascii="Palatino Linotype" w:hAnsi="Palatino Linotype"/>
+          <w:sz w:val="20"/>
+          <w:szCs w:val="20"/>
+        </w:rPr>
+        <w:t xml:space="preserve"/>
+      </w:r>
+      <w:r>
+        <w:rPr>
+          <w:rFonts w:ascii="Palatino Linotype" w:hAnsi="Palatino Linotype"/>
+          <w:sz w:val="20"/>
+          <w:szCs w:val="20"/>
+        </w:rPr>
+        <w:t>.</w:t>
+      </w:r>
+      <w:r>
+        <w:rPr>
+          <w:rFonts w:ascii="Palatino Linotype" w:hAnsi="Palatino Linotype"/>
+          <w:sz w:val="20"/>
+          <w:szCs w:val="20"/>
+        </w:rPr>
+        <w:t xml:space="preserve"/>
+        <w:br/>
+        <w:t xml:space="preserve"/>
+      </w:r>
       <w:r>
         <w:rPr>
           <w:rFonts w:ascii="Palatino Linotype" w:hAnsi="Palatino Linotype"/>
@@ -1498,7 +1638,7 @@
                 <w:sz w:val="20"/>
                 <w:szCs w:val="20"/>
               </w:rPr>
-              <w:t xml:space="preserve">$ 50</w:t>
+              <w:t xml:space="preserve">$ 0</w:t>
             </w:r>
           </w:p>
         </w:tc>
@@ -1756,7 +1896,7 @@
                 <w:sz w:val="20"/>
                 <w:szCs w:val="20"/>
               </w:rPr>
-              <w:t xml:space="preserve">5</w:t>
+              <w:t xml:space="preserve">None</w:t>
             </w:r>
           </w:p>
         </w:tc>
@@ -2041,7 +2181,7 @@
           <w:szCs w:val="20"/>
           <w:u w:val="single"/>
         </w:rPr>
-        <w:t xml:space="preserve">the None</w:t>
+        <w:t xml:space="preserve">the Marijuana Diversion Program</w:t>
       </w:r>
       <w:r>
         <w:rPr>
@@ -2068,7 +2208,7 @@
           <w:sz w:val="20"/>
           <w:szCs w:val="20"/>
         </w:rPr>
-        <w:t xml:space="preserve"> If Defendant does not successfully complete the None then the diversion program fee shall be applied to fines and costs.</w:t>
+        <w:t xml:space="preserve"> If Defendant does not successfully complete the Marijuana Diversion Program then the diversion program fee shall be applied to fines and costs.</w:t>
       </w:r>
       <w:r>
         <w:rPr>
@@ -2238,7 +2378,7 @@
           <w:sz w:val="20"/>
           <w:szCs w:val="20"/>
         </w:rPr>
-        <w:t xml:space="preserve">Magistrate</w:t>
+        <w:t xml:space="preserve">Judge</w:t>
       </w:r>
       <w:r>
         <w:rPr>
@@ -2254,7 +2394,7 @@
           <w:sz w:val="20"/>
           <w:szCs w:val="20"/>
         </w:rPr>
-        <w:t xml:space="preserve">Amanda</w:t>
+        <w:t xml:space="preserve">Marianne</w:t>
       </w:r>
       <w:r>
         <w:rPr>
@@ -2270,7 +2410,7 @@
           <w:sz w:val="20"/>
           <w:szCs w:val="20"/>
         </w:rPr>
-        <w:t xml:space="preserve">Bunner</w:t>
+        <w:t xml:space="preserve">Hemmeter</w:t>
       </w:r>
     </w:p>
     <w:p>
@@ -2290,106 +2430,6 @@
         <w:rPr>
           <w:rFonts w:ascii="Palatino Linotype" w:hAnsi="Palatino Linotype"/>
           <w:bCs/>
-          <w:sz w:val="20"/>
-          <w:szCs w:val="20"/>
-        </w:rPr>
-      </w:pPr>
-      <w:r>
-        <w:rPr>
-          <w:rFonts w:ascii="Palatino Linotype" w:hAnsi="Palatino Linotype"/>
-          <w:sz w:val="20"/>
-          <w:szCs w:val="20"/>
-        </w:rPr>
-        <w:t xml:space="preserve"/>
-      </w:r>
-    </w:p>
-    <w:p>
-      <w:pPr>
-        <w:tabs>
-          <w:tab w:val="center" w:pos="4680"/>
-        </w:tabs>
-        <w:jc w:val="both"/>
-        <w:rPr>
-          <w:rFonts w:ascii="Palatino Linotype" w:hAnsi="Palatino Linotype"/>
-          <w:b/>
-          <w:bCs/>
-          <w:i/>
-          <w:sz w:val="19"/>
-          <w:szCs w:val="19"/>
-        </w:rPr>
-      </w:pPr>
-      <w:r>
-        <w:rPr>
-          <w:rFonts w:ascii="Palatino Linotype" w:hAnsi="Palatino Linotype"/>
-          <w:b/>
-          <w:bCs/>
-          <w:i/>
-          <w:sz w:val="19"/>
-          <w:szCs w:val="19"/>
-        </w:rPr>
-        <w:t xml:space="preserve">Pursuant to Criminal Rule 19(D) and Traffic Rule 14, written objections to this magistrate’s decision must be filed within </w:t>
-      </w:r>
-      <w:r>
-        <w:rPr>
-          <w:rFonts w:ascii="Palatino Linotype" w:hAnsi="Palatino Linotype"/>
-          <w:b/>
-          <w:bCs/>
-          <w:i/>
-          <w:sz w:val="19"/>
-          <w:szCs w:val="19"/>
-        </w:rPr>
-        <w:t>14</w:t>
-      </w:r>
-      <w:r>
-        <w:rPr>
-          <w:rFonts w:ascii="Palatino Linotype" w:hAnsi="Palatino Linotype"/>
-          <w:b/>
-          <w:bCs/>
-          <w:i/>
-          <w:sz w:val="19"/>
-          <w:szCs w:val="19"/>
-        </w:rPr>
-        <w:t xml:space="preserve"> days of the filing of this decision. Any objections must state with specificity the grounds of the objections. </w:t>
-      </w:r>
-      <w:r>
-        <w:rPr>
-          <w:rFonts w:ascii="Palatino Linotype" w:hAnsi="Palatino Linotype"/>
-          <w:b/>
-          <w:bCs/>
-          <w:i/>
-          <w:sz w:val="19"/>
-          <w:szCs w:val="19"/>
-        </w:rPr>
-        <w:t xml:space="preserve">A party shall not assign as error on appeal the court’s adoption of this decision unless the party timely </w:t>
-      </w:r>
-      <w:r>
-        <w:rPr>
-          <w:rFonts w:ascii="Palatino Linotype" w:hAnsi="Palatino Linotype"/>
-          <w:b/>
-          <w:bCs/>
-          <w:i/>
-          <w:sz w:val="19"/>
-          <w:szCs w:val="19"/>
-        </w:rPr>
-        <w:t>files objections.</w:t>
-      </w:r>
-    </w:p>
-    <w:p>
-      <w:pPr>
-        <w:tabs>
-          <w:tab w:val="left" w:pos="-1080"/>
-          <w:tab w:val="left" w:pos="-720"/>
-          <w:tab w:val="left" w:pos="0"/>
-          <w:tab w:val="left" w:pos="720"/>
-          <w:tab w:val="left" w:pos="1440"/>
-          <w:tab w:val="left" w:pos="2160"/>
-          <w:tab w:val="left" w:pos="2880"/>
-          <w:tab w:val="left" w:pos="3600"/>
-          <w:tab w:val="left" w:pos="4320"/>
-          <w:tab w:val="left" w:pos="4680"/>
-        </w:tabs>
-        <w:rPr>
-          <w:rFonts w:ascii="Palatino Linotype" w:hAnsi="Palatino Linotype"/>
           <w:sz w:val="20"/>
           <w:szCs w:val="20"/>
         </w:rPr>
@@ -2793,15 +2833,7 @@
                 <w:sz w:val="20"/>
                 <w:szCs w:val="20"/>
               </w:rPr>
-              <w:t xml:space="preserve">Magistrate Decision</w:t>
-            </w:r>
-            <w:r>
-              <w:rPr>
-                <w:rFonts w:ascii="Palatino Linotype" w:hAnsi="Palatino Linotype"/>
-                <w:sz w:val="20"/>
-                <w:szCs w:val="20"/>
-              </w:rPr>
-              <w:t xml:space="preserve"> 21TRD09386</w:t>
+              <w:t xml:space="preserve">Final Judgment Entry 21TRD09386</w:t>
             </w:r>
           </w:p>
         </w:sdtContent>

</xml_diff>

<commit_message>
Set jail_report_date for diversion to hide/show.
</commit_message>
<xml_diff>
--- a/resources/Saved/21TRD09386_Diversion Judgment Entry.docx
+++ b/resources/Saved/21TRD09386_Diversion Judgment Entry.docx
@@ -1638,7 +1638,7 @@
                 <w:sz w:val="20"/>
                 <w:szCs w:val="20"/>
               </w:rPr>
-              <w:t xml:space="preserve">$ 0</w:t>
+              <w:t xml:space="preserve">$ 50</w:t>
             </w:r>
           </w:p>
         </w:tc>
@@ -1896,7 +1896,7 @@
                 <w:sz w:val="20"/>
                 <w:szCs w:val="20"/>
               </w:rPr>
-              <w:t xml:space="preserve">None</w:t>
+              <w:t xml:space="preserve">5</w:t>
             </w:r>
           </w:p>
         </w:tc>

</xml_diff>

<commit_message>
Set other conditions to show/hide in Diversion.
</commit_message>
<xml_diff>
--- a/resources/Saved/21TRD09386_Diversion Judgment Entry.docx
+++ b/resources/Saved/21TRD09386_Diversion Judgment Entry.docx
@@ -813,15 +813,15 @@
           <w:sz w:val="20"/>
           <w:szCs w:val="20"/>
         </w:rPr>
-        <w:t xml:space="preserve">Defendant is eligible for the Marijuana Diversion Program. The Defendant’s plea and the Court’s findings are set forth in the chart below. The sentence, including any fines, costs and jail days, is SUSPENDED pending Defendant’s completion of the </w:t>
-      </w:r>
-      <w:r>
-        <w:rPr>
-          <w:rFonts w:ascii="Palatino Linotype" w:hAnsi="Palatino Linotype"/>
-          <w:sz w:val="20"/>
-          <w:szCs w:val="20"/>
-        </w:rPr>
-        <w:t xml:space="preserve">Marijuana Diversion Program</w:t>
+        <w:t xml:space="preserve">Defendant is eligible for the Theft Diversion Program. The Defendant’s plea and the Court’s findings are set forth in the chart below. The sentence, including any fines, costs and jail days, is SUSPENDED pending Defendant’s completion of the </w:t>
+      </w:r>
+      <w:r>
+        <w:rPr>
+          <w:rFonts w:ascii="Palatino Linotype" w:hAnsi="Palatino Linotype"/>
+          <w:sz w:val="20"/>
+          <w:szCs w:val="20"/>
+        </w:rPr>
+        <w:t xml:space="preserve">Theft Diversion Program</w:t>
       </w:r>
       <w:r>
         <w:rPr>
@@ -837,7 +837,7 @@
           <w:sz w:val="20"/>
           <w:szCs w:val="20"/>
         </w:rPr>
-        <w:t xml:space="preserve">Marijuana Diversion Program</w:t>
+        <w:t xml:space="preserve">Theft Diversion Program</w:t>
       </w:r>
       <w:r>
         <w:rPr>
@@ -1638,7 +1638,7 @@
                 <w:sz w:val="20"/>
                 <w:szCs w:val="20"/>
               </w:rPr>
-              <w:t xml:space="preserve">$ 50</w:t>
+              <w:t xml:space="preserve">$ 0</w:t>
             </w:r>
           </w:p>
         </w:tc>
@@ -1896,7 +1896,7 @@
                 <w:sz w:val="20"/>
                 <w:szCs w:val="20"/>
               </w:rPr>
-              <w:t xml:space="preserve">5</w:t>
+              <w:t xml:space="preserve">None</w:t>
             </w:r>
           </w:p>
         </w:tc>
@@ -2181,7 +2181,7 @@
           <w:szCs w:val="20"/>
           <w:u w:val="single"/>
         </w:rPr>
-        <w:t xml:space="preserve">the Marijuana Diversion Program</w:t>
+        <w:t xml:space="preserve">the Theft Diversion Program</w:t>
       </w:r>
       <w:r>
         <w:rPr>
@@ -2208,7 +2208,7 @@
           <w:sz w:val="20"/>
           <w:szCs w:val="20"/>
         </w:rPr>
-        <w:t xml:space="preserve"> If Defendant does not successfully complete the Marijuana Diversion Program then the diversion program fee shall be applied to fines and costs.</w:t>
+        <w:t xml:space="preserve"> If Defendant does not successfully complete the Theft Diversion Program then the diversion program fee shall be applied to fines and costs.</w:t>
       </w:r>
       <w:r>
         <w:rPr>

</xml_diff>

<commit_message>
Other conditions working on Diversion.
</commit_message>
<xml_diff>
--- a/resources/Saved/21TRD09386_Diversion Judgment Entry.docx
+++ b/resources/Saved/21TRD09386_Diversion Judgment Entry.docx
@@ -239,7 +239,7 @@
           <w:sz w:val="20"/>
           <w:szCs w:val="20"/>
         </w:rPr>
-        <w:t>o</w:t>
+        <w:t xml:space="preserve">o</w:t>
       </w:r>
       <w:r>
         <w:rPr>
@@ -574,7 +574,7 @@
           <w:szCs w:val="20"/>
           <w:lang w:val="en-CA"/>
         </w:rPr>
-        <w:t>Defendant appeared in Court</w:t>
+        <w:t xml:space="preserve">Defendant appeared in Court</w:t>
       </w:r>
       <w:r>
         <w:rPr>
@@ -759,7 +759,7 @@
           <w:sz w:val="20"/>
           <w:szCs w:val="20"/>
         </w:rPr>
-        <w:t>The Court, finding that the Defendant entered the plea knowingly, intelligently, and voluntarily, accepted the plea and entered the following sentence:</w:t>
+        <w:t xml:space="preserve">The Court, finding that the Defendant entered the plea knowingly, intelligently, and voluntarily, accepted the plea and entered the following sentence:</w:t>
       </w:r>
     </w:p>
     <w:p>
@@ -853,6 +853,62 @@
           <w:sz w:val="20"/>
           <w:szCs w:val="20"/>
         </w:rPr>
+        <w:t xml:space="preserve">,</w:t>
+      </w:r>
+      <w:r>
+        <w:rPr>
+          <w:rFonts w:ascii="Palatino Linotype" w:hAnsi="Palatino Linotype"/>
+          <w:sz w:val="20"/>
+          <w:szCs w:val="20"/>
+        </w:rPr>
+        <w:t xml:space="preserve"> and Defendant shall pay fines </w:t>
+      </w:r>
+      <w:r>
+        <w:rPr>
+          <w:rFonts w:ascii="Palatino Linotype" w:hAnsi="Palatino Linotype"/>
+          <w:sz w:val="20"/>
+          <w:szCs w:val="20"/>
+        </w:rPr>
+        <w:t xml:space="preserve">and court costs </w:t>
+      </w:r>
+      <w:r>
+        <w:rPr>
+          <w:rFonts w:ascii="Palatino Linotype" w:hAnsi="Palatino Linotype"/>
+          <w:sz w:val="20"/>
+          <w:szCs w:val="20"/>
+        </w:rPr>
+        <w:t xml:space="preserve">by June 14, 2022</w:t>
+      </w:r>
+      <w:r>
+        <w:rPr>
+          <w:rFonts w:ascii="Palatino Linotype" w:hAnsi="Palatino Linotype"/>
+          <w:sz w:val="20"/>
+          <w:szCs w:val="20"/>
+        </w:rPr>
+        <w:t xml:space="preserve"/>
+      </w:r>
+      <w:r>
+        <w:rPr>
+          <w:rFonts w:ascii="Palatino Linotype" w:hAnsi="Palatino Linotype"/>
+          <w:sz w:val="20"/>
+          <w:szCs w:val="20"/>
+        </w:rPr>
+        <w:t xml:space="preserve">, </w:t>
+      </w:r>
+      <w:r>
+        <w:rPr>
+          <w:rFonts w:ascii="Palatino Linotype" w:hAnsi="Palatino Linotype"/>
+          <w:sz w:val="20"/>
+          <w:szCs w:val="20"/>
+        </w:rPr>
+        <w:t xml:space="preserve">and shall report to jail on June 17, 2022</w:t>
+      </w:r>
+      <w:r>
+        <w:rPr>
+          <w:rFonts w:ascii="Palatino Linotype" w:hAnsi="Palatino Linotype"/>
+          <w:sz w:val="20"/>
+          <w:szCs w:val="20"/>
+        </w:rPr>
         <w:t>,</w:t>
       </w:r>
       <w:r>
@@ -861,64 +917,18 @@
           <w:sz w:val="20"/>
           <w:szCs w:val="20"/>
         </w:rPr>
-        <w:t xml:space="preserve"> and Defendant shall pay fines </w:t>
-      </w:r>
-      <w:r>
-        <w:rPr>
-          <w:rFonts w:ascii="Palatino Linotype" w:hAnsi="Palatino Linotype"/>
-          <w:sz w:val="20"/>
-          <w:szCs w:val="20"/>
-        </w:rPr>
-        <w:t xml:space="preserve">and court costs </w:t>
-      </w:r>
-      <w:r>
-        <w:rPr>
-          <w:rFonts w:ascii="Palatino Linotype" w:hAnsi="Palatino Linotype"/>
-          <w:sz w:val="20"/>
-          <w:szCs w:val="20"/>
-        </w:rPr>
-        <w:t xml:space="preserve">by June 14, 2022</w:t>
-      </w:r>
-      <w:r>
-        <w:rPr>
-          <w:rFonts w:ascii="Palatino Linotype" w:hAnsi="Palatino Linotype"/>
-          <w:sz w:val="20"/>
-          <w:szCs w:val="20"/>
-        </w:rPr>
-        <w:t xml:space="preserve"/>
-      </w:r>
-      <w:r>
-        <w:rPr>
-          <w:rFonts w:ascii="Palatino Linotype" w:hAnsi="Palatino Linotype"/>
-          <w:sz w:val="20"/>
-          <w:szCs w:val="20"/>
-        </w:rPr>
-        <w:t xml:space="preserve">, </w:t>
-      </w:r>
-      <w:r>
-        <w:rPr>
-          <w:rFonts w:ascii="Palatino Linotype" w:hAnsi="Palatino Linotype"/>
-          <w:sz w:val="20"/>
-          <w:szCs w:val="20"/>
-        </w:rPr>
-        <w:t xml:space="preserve">and shall report to jail on June 17, 2022</w:t>
-      </w:r>
-      <w:r>
-        <w:rPr>
-          <w:rFonts w:ascii="Palatino Linotype" w:hAnsi="Palatino Linotype"/>
-          <w:sz w:val="20"/>
-          <w:szCs w:val="20"/>
-        </w:rPr>
-        <w:t>,</w:t>
-      </w:r>
-      <w:r>
-        <w:rPr>
-          <w:rFonts w:ascii="Palatino Linotype" w:hAnsi="Palatino Linotype"/>
-          <w:sz w:val="20"/>
-          <w:szCs w:val="20"/>
-        </w:rPr>
-        <w:t xml:space="preserve"> at 7:00 p.m</w:t>
-      </w:r>
+        <w:t xml:space="preserve"> at 7:00 </w:t>
+      </w:r>
+      <w:proofErr w:type="spellStart"/>
+      <w:r>
+        <w:rPr>
+          <w:rFonts w:ascii="Palatino Linotype" w:hAnsi="Palatino Linotype"/>
+          <w:sz w:val="20"/>
+          <w:szCs w:val="20"/>
+        </w:rPr>
+        <w:t>p.m</w:t>
+      </w:r>
+      <w:proofErr w:type="spellEnd"/>
       <w:r>
         <w:rPr>
           <w:rFonts w:ascii="Palatino Linotype" w:hAnsi="Palatino Linotype"/>
@@ -2163,7 +2173,7 @@
           <w:szCs w:val="20"/>
           <w:u w:val="single"/>
         </w:rPr>
-        <w:t>court costs if</w:t>
+        <w:t xml:space="preserve">court costs if</w:t>
       </w:r>
       <w:r>
         <w:rPr>
@@ -2208,7 +2218,25 @@
           <w:sz w:val="20"/>
           <w:szCs w:val="20"/>
         </w:rPr>
-        <w:t xml:space="preserve"> If Defendant does not successfully complete the Theft Diversion Program then the diversion program fee shall be applied to fines and costs.</w:t>
+        <w:t xml:space="preserve"> If Defendant does not successfully complete the Theft Diversion Program</w:t>
+      </w:r>
+      <w:r>
+        <w:rPr>
+          <w:rFonts w:ascii="Palatino Linotype" w:hAnsi="Palatino Linotype"/>
+          <w:bCs/>
+          <w:sz w:val="20"/>
+          <w:szCs w:val="20"/>
+        </w:rPr>
+        <w:t xml:space="preserve">,</w:t>
+      </w:r>
+      <w:r>
+        <w:rPr>
+          <w:rFonts w:ascii="Palatino Linotype" w:hAnsi="Palatino Linotype"/>
+          <w:bCs/>
+          <w:sz w:val="20"/>
+          <w:szCs w:val="20"/>
+        </w:rPr>
+        <w:t xml:space="preserve"> then the diversion program fee shall be applied to fines and costs.</w:t>
       </w:r>
       <w:r>
         <w:rPr>
@@ -2339,7 +2367,7 @@
           <w:sz w:val="20"/>
           <w:szCs w:val="20"/>
         </w:rPr>
-        <w:t>____________________________________</w:t>
+        <w:t xml:space="preserve">____________________________________</w:t>
       </w:r>
     </w:p>
     <w:p>
@@ -2493,7 +2521,7 @@
           <w:sz w:val="16"/>
           <w:szCs w:val="16"/>
         </w:rPr>
-        <w:t>_________</w:t>
+        <w:t xml:space="preserve">_________</w:t>
       </w:r>
       <w:r>
         <w:rPr>

</xml_diff>

<commit_message>
Refactoring Diversion slot functions.
</commit_message>
<xml_diff>
--- a/resources/Saved/21TRD09386_Diversion Judgment Entry.docx
+++ b/resources/Saved/21TRD09386_Diversion Judgment Entry.docx
@@ -598,7 +598,7 @@
           <w:sz w:val="20"/>
           <w:szCs w:val="20"/>
         </w:rPr>
-        <w:t xml:space="preserve"> on March 09, 2022.</w:t>
+        <w:t xml:space="preserve"> on March 13, 2022.</w:t>
       </w:r>
       <w:r>
         <w:rPr>
@@ -813,15 +813,15 @@
           <w:sz w:val="20"/>
           <w:szCs w:val="20"/>
         </w:rPr>
-        <w:t xml:space="preserve">Defendant is eligible for the Theft Diversion Program. The Defendant’s plea and the Court’s findings are set forth in the chart below. The sentence, including any fines, costs and jail days, is SUSPENDED pending Defendant’s completion of the </w:t>
-      </w:r>
-      <w:r>
-        <w:rPr>
-          <w:rFonts w:ascii="Palatino Linotype" w:hAnsi="Palatino Linotype"/>
-          <w:sz w:val="20"/>
-          <w:szCs w:val="20"/>
-        </w:rPr>
-        <w:t xml:space="preserve">Theft Diversion Program</w:t>
+        <w:t xml:space="preserve">Defendant is eligible for the Prosecutor Diversion Program. The Defendant’s plea and the Court’s findings are set forth in the chart below. The sentence, including any fines, costs and jail days, is SUSPENDED pending Defendant’s completion of the </w:t>
+      </w:r>
+      <w:r>
+        <w:rPr>
+          <w:rFonts w:ascii="Palatino Linotype" w:hAnsi="Palatino Linotype"/>
+          <w:sz w:val="20"/>
+          <w:szCs w:val="20"/>
+        </w:rPr>
+        <w:t xml:space="preserve">Prosecutor Diversion Program</w:t>
       </w:r>
       <w:r>
         <w:rPr>
@@ -837,7 +837,7 @@
           <w:sz w:val="20"/>
           <w:szCs w:val="20"/>
         </w:rPr>
-        <w:t xml:space="preserve">Theft Diversion Program</w:t>
+        <w:t xml:space="preserve">Prosecutor Diversion Program</w:t>
       </w:r>
       <w:r>
         <w:rPr>
@@ -2141,7 +2141,7 @@
           <w:szCs w:val="20"/>
           <w:u w:val="single"/>
         </w:rPr>
-        <w:t xml:space="preserve">the Theft Diversion Program</w:t>
+        <w:t xml:space="preserve">the Prosecutor Diversion Program</w:t>
       </w:r>
       <w:r>
         <w:rPr>
@@ -2168,7 +2168,7 @@
           <w:sz w:val="20"/>
           <w:szCs w:val="20"/>
         </w:rPr>
-        <w:t xml:space="preserve"> If Defendant does not successfully complete the Theft Diversion Program</w:t>
+        <w:t xml:space="preserve"> If Defendant does not successfully complete the Prosecutor Diversion Program</w:t>
       </w:r>
       <w:r>
         <w:rPr>
@@ -2196,6 +2196,70 @@
           <w:szCs w:val="20"/>
         </w:rPr>
         <w:t xml:space="preserve"> </w:t>
+      </w:r>
+      <w:r>
+        <w:rPr>
+          <w:rFonts w:ascii="Palatino Linotype" w:hAnsi="Palatino Linotype"/>
+          <w:sz w:val="20"/>
+          <w:szCs w:val="20"/>
+        </w:rPr>
+        <w:t xml:space="preserve"/>
+      </w:r>
+      <w:r>
+        <w:rPr>
+          <w:rFonts w:ascii="Palatino Linotype" w:hAnsi="Palatino Linotype"/>
+          <w:sz w:val="20"/>
+          <w:szCs w:val="20"/>
+        </w:rPr>
+        <w:t xml:space="preserve"/>
+        <w:br/>
+        <w:t xml:space="preserve"/>
+      </w:r>
+    </w:p>
+    <w:p>
+      <w:pPr>
+        <w:jc w:val="both"/>
+        <w:rPr>
+          <w:rFonts w:ascii="Palatino Linotype" w:hAnsi="Palatino Linotype"/>
+          <w:sz w:val="20"/>
+          <w:szCs w:val="20"/>
+        </w:rPr>
+      </w:pPr>
+      <w:r>
+        <w:rPr>
+          <w:rFonts w:ascii="Palatino Linotype" w:hAnsi="Palatino Linotype"/>
+          <w:b/>
+          <w:bCs/>
+          <w:sz w:val="20"/>
+          <w:szCs w:val="20"/>
+        </w:rPr>
+        <w:t xml:space="preserve">Proof of Financial Responsibility.  </w:t>
+      </w:r>
+      <w:r>
+        <w:rPr>
+          <w:rFonts w:ascii="Palatino Linotype" w:hAnsi="Palatino Linotype"/>
+          <w:bCs/>
+          <w:sz w:val="20"/>
+          <w:szCs w:val="20"/>
+        </w:rPr>
+        <w:t xml:space="preserve"> </w:t>
+      </w:r>
+      <w:r>
+        <w:rPr>
+          <w:rFonts w:ascii="Palatino Linotype" w:hAnsi="Palatino Linotype"/>
+          <w:sz w:val="20"/>
+          <w:szCs w:val="20"/>
+        </w:rPr>
+        <w:t xml:space="preserve">The Defendant showed proof of financial responsibility at the time of the offense.</w:t>
+      </w:r>
+      <w:r>
+        <w:rPr>
+          <w:rFonts w:ascii="Palatino Linotype" w:hAnsi="Palatino Linotype"/>
+          <w:bCs/>
+          <w:sz w:val="20"/>
+          <w:szCs w:val="20"/>
+        </w:rPr>
+        <w:t xml:space="preserve"/>
       </w:r>
       <w:r>
         <w:rPr>

</xml_diff>